<commit_message>
Especificación de Requisito N°1
</commit_message>
<xml_diff>
--- a/Documentos/Plantillas/GT-ER_01.docx
+++ b/Documentos/Plantillas/GT-ER_01.docx
@@ -79,7 +79,7 @@
           <w:sz w:val="44"/>
           <w:lang w:val="es-PE"/>
         </w:rPr>
-        <w:t>GT-ER_0</w:t>
+        <w:t xml:space="preserve">GT-ER_01: </w:t>
       </w:r>
       <w:r>
         <w:rPr>
@@ -88,24 +88,6 @@
           <w:sz w:val="44"/>
           <w:lang w:val="es-PE"/>
         </w:rPr>
-        <w:t>1</w:t>
-      </w:r>
-      <w:r>
-        <w:rPr>
-          <w:rFonts w:ascii="Times New Roman" w:hAnsi="Times New Roman"/>
-          <w:color w:val="000000"/>
-          <w:sz w:val="44"/>
-          <w:lang w:val="es-PE"/>
-        </w:rPr>
-        <w:t xml:space="preserve">: </w:t>
-      </w:r>
-      <w:r>
-        <w:rPr>
-          <w:rFonts w:ascii="Times New Roman" w:hAnsi="Times New Roman"/>
-          <w:color w:val="000000"/>
-          <w:sz w:val="44"/>
-          <w:lang w:val="es-PE"/>
-        </w:rPr>
         <w:t>Mostrar el número de tickets</w:t>
       </w:r>
     </w:p>
@@ -246,15 +228,7 @@
           <w:sz w:val="28"/>
           <w:szCs w:val="28"/>
         </w:rPr>
-        <w:t>Lima</w:t>
-      </w:r>
-      <w:r>
-        <w:rPr>
-          <w:b/>
-          <w:sz w:val="28"/>
-          <w:szCs w:val="28"/>
-        </w:rPr>
-        <w:t>, abril del 2023</w:t>
+        <w:t>Lima, abril del 2023</w:t>
       </w:r>
     </w:p>
     <w:p>
@@ -1844,6 +1818,10 @@
     <w:p>
       <w:pPr>
         <w:pStyle w:val="TDC2"/>
+        <w:numPr>
+          <w:ilvl w:val="1"/>
+          <w:numId w:val="10"/>
+        </w:numPr>
         <w:tabs>
           <w:tab w:val="left" w:pos="480"/>
           <w:tab w:val="right" w:leader="dot" w:pos="8494"/>
@@ -1863,25 +1841,6 @@
           <w:rPr>
             <w:rStyle w:val="Hipervnculo"/>
             <w:noProof/>
-          </w:rPr>
-          <w:t>2.8</w:t>
-        </w:r>
-        <w:r>
-          <w:rPr>
-            <w:rFonts w:ascii="Calibri" w:hAnsi="Calibri"/>
-            <w:b w:val="0"/>
-            <w:bCs w:val="0"/>
-            <w:noProof/>
-            <w:sz w:val="22"/>
-            <w:szCs w:val="22"/>
-            <w:lang w:val="es-PE" w:eastAsia="es-PE"/>
-          </w:rPr>
-          <w:tab/>
-        </w:r>
-        <w:r>
-          <w:rPr>
-            <w:rStyle w:val="Hipervnculo"/>
-            <w:noProof/>
             <w:lang w:val="es-PE"/>
           </w:rPr>
           <w:t>Prototipo visual</w:t>
@@ -1945,6 +1904,215 @@
         <w:fldChar w:fldCharType="end"/>
       </w:r>
     </w:p>
+    <w:p/>
+    <w:p/>
+    <w:p>
+      <w:pPr>
+        <w:pStyle w:val="Ttulo1"/>
+        <w:keepLines w:val="0"/>
+        <w:pageBreakBefore/>
+        <w:suppressAutoHyphens/>
+        <w:spacing w:before="360" w:after="360"/>
+        <w:ind w:left="858"/>
+        <w:rPr>
+          <w:sz w:val="36"/>
+          <w:szCs w:val="36"/>
+        </w:rPr>
+      </w:pPr>
+      <w:bookmarkStart w:id="1" w:name="__RefHeading___Toc465957081"/>
+      <w:bookmarkStart w:id="2" w:name="_Toc132929757"/>
+      <w:bookmarkStart w:id="3" w:name="_Toc132981863"/>
+      <w:bookmarkEnd w:id="1"/>
+      <w:r>
+        <w:rPr>
+          <w:sz w:val="36"/>
+          <w:szCs w:val="36"/>
+        </w:rPr>
+        <w:lastRenderedPageBreak/>
+        <w:t xml:space="preserve">                       1. </w:t>
+      </w:r>
+      <w:r>
+        <w:rPr>
+          <w:sz w:val="36"/>
+          <w:szCs w:val="36"/>
+        </w:rPr>
+        <w:t>Introducción</w:t>
+      </w:r>
+      <w:bookmarkEnd w:id="2"/>
+      <w:bookmarkEnd w:id="3"/>
+    </w:p>
+    <w:p>
+      <w:pPr>
+        <w:pStyle w:val="Ttulo2"/>
+        <w:keepLines w:val="0"/>
+        <w:numPr>
+          <w:ilvl w:val="1"/>
+          <w:numId w:val="7"/>
+        </w:numPr>
+        <w:suppressAutoHyphens/>
+        <w:spacing w:before="240" w:after="240"/>
+        <w:rPr>
+          <w:sz w:val="28"/>
+          <w:szCs w:val="28"/>
+        </w:rPr>
+      </w:pPr>
+      <w:bookmarkStart w:id="4" w:name="__RefHeading___Toc465957082"/>
+      <w:bookmarkStart w:id="5" w:name="_Toc132929758"/>
+      <w:bookmarkStart w:id="6" w:name="_Toc132981864"/>
+      <w:bookmarkEnd w:id="4"/>
+      <w:r>
+        <w:rPr>
+          <w:sz w:val="28"/>
+          <w:szCs w:val="28"/>
+        </w:rPr>
+        <w:t>Propósito</w:t>
+      </w:r>
+      <w:bookmarkEnd w:id="5"/>
+      <w:bookmarkEnd w:id="6"/>
+    </w:p>
+    <w:p>
+      <w:r>
+        <w:t>Especificar el requerimiento mediante el cual el usuario puede observar la información sobre la cantidad de tickets basándose en la cantidad de raciones ofrecidas por el comedor de la UNMSM en un día cualquiera</w:t>
+      </w:r>
+    </w:p>
+    <w:p>
+      <w:pPr>
+        <w:pStyle w:val="Ttulo2"/>
+        <w:keepLines w:val="0"/>
+        <w:numPr>
+          <w:ilvl w:val="1"/>
+          <w:numId w:val="7"/>
+        </w:numPr>
+        <w:suppressAutoHyphens/>
+        <w:spacing w:before="240" w:after="240"/>
+        <w:rPr>
+          <w:sz w:val="28"/>
+          <w:szCs w:val="28"/>
+        </w:rPr>
+      </w:pPr>
+      <w:bookmarkStart w:id="7" w:name="__RefHeading___Toc465957083"/>
+      <w:bookmarkStart w:id="8" w:name="_Toc132929759"/>
+      <w:bookmarkStart w:id="9" w:name="_Toc132981865"/>
+      <w:bookmarkEnd w:id="7"/>
+      <w:r>
+        <w:rPr>
+          <w:sz w:val="28"/>
+          <w:szCs w:val="28"/>
+        </w:rPr>
+        <w:t>Alcance</w:t>
+      </w:r>
+      <w:bookmarkEnd w:id="8"/>
+      <w:bookmarkEnd w:id="9"/>
+    </w:p>
+    <w:p>
+      <w:r>
+        <w:t>La acción mediante la cual el usuario solicita ver la información sobre el conteo de la cantidad de tickets que hay actualmente, se efectúa desde la página web a la cual se puede acceder mediante dispositivo móvil o pc</w:t>
+      </w:r>
+      <w:bookmarkStart w:id="10" w:name="__RefHeading___Toc465957084"/>
+      <w:bookmarkEnd w:id="10"/>
+      <w:r>
+        <w:t>.</w:t>
+      </w:r>
+    </w:p>
+    <w:p>
+      <w:pPr>
+        <w:pStyle w:val="Ttulo2"/>
+        <w:keepLines w:val="0"/>
+        <w:numPr>
+          <w:ilvl w:val="1"/>
+          <w:numId w:val="7"/>
+        </w:numPr>
+        <w:suppressAutoHyphens/>
+        <w:spacing w:before="240" w:after="240"/>
+        <w:rPr>
+          <w:sz w:val="28"/>
+          <w:szCs w:val="28"/>
+        </w:rPr>
+      </w:pPr>
+      <w:bookmarkStart w:id="11" w:name="_Toc132981866"/>
+      <w:r>
+        <w:rPr>
+          <w:sz w:val="28"/>
+          <w:szCs w:val="28"/>
+        </w:rPr>
+        <w:t>Referencias</w:t>
+      </w:r>
+      <w:bookmarkEnd w:id="11"/>
+    </w:p>
+    <w:p>
+      <w:pPr>
+        <w:spacing w:line="480" w:lineRule="auto"/>
+      </w:pPr>
+      <w:r>
+        <w:rPr>
+          <w:color w:val="000000"/>
+        </w:rPr>
+        <w:t>GT-CP.XLSX</w:t>
+      </w:r>
+    </w:p>
+    <w:p>
+      <w:pPr>
+        <w:spacing w:line="480" w:lineRule="auto"/>
+      </w:pPr>
+      <w:r>
+        <w:rPr>
+          <w:color w:val="000000"/>
+        </w:rPr>
+        <w:t>GT-PP.DOCX</w:t>
+      </w:r>
+    </w:p>
+    <w:p>
+      <w:pPr>
+        <w:pStyle w:val="Ttulo2"/>
+        <w:keepLines w:val="0"/>
+        <w:numPr>
+          <w:ilvl w:val="1"/>
+          <w:numId w:val="7"/>
+        </w:numPr>
+        <w:suppressAutoHyphens/>
+        <w:spacing w:before="240" w:after="240"/>
+        <w:rPr>
+          <w:sz w:val="28"/>
+          <w:szCs w:val="28"/>
+        </w:rPr>
+      </w:pPr>
+      <w:bookmarkStart w:id="12" w:name="__RefHeading___Toc465957085"/>
+      <w:bookmarkStart w:id="13" w:name="__RefHeading___Toc465957086"/>
+      <w:bookmarkStart w:id="14" w:name="_Toc132929760"/>
+      <w:bookmarkStart w:id="15" w:name="_Toc132981867"/>
+      <w:bookmarkEnd w:id="12"/>
+      <w:r>
+        <w:rPr>
+          <w:sz w:val="28"/>
+          <w:szCs w:val="28"/>
+        </w:rPr>
+        <w:t>Resumen</w:t>
+      </w:r>
+      <w:bookmarkEnd w:id="13"/>
+      <w:bookmarkEnd w:id="14"/>
+      <w:bookmarkEnd w:id="15"/>
+    </w:p>
+    <w:p>
+      <w:r>
+        <w:t xml:space="preserve">El usuario selecciona la opción de ver la cantidad de tickets en un día cualquiera, este proceso </w:t>
+      </w:r>
+      <w:r>
+        <w:t xml:space="preserve">en el sistema </w:t>
+      </w:r>
+      <w:r>
+        <w:t xml:space="preserve">genera un </w:t>
+      </w:r>
+      <w:proofErr w:type="spellStart"/>
+      <w:r>
+        <w:t>query</w:t>
+      </w:r>
+      <w:proofErr w:type="spellEnd"/>
+      <w:r>
+        <w:t xml:space="preserve"> a la base de datos, la cual muestra la información pertinente a la página web.</w:t>
+      </w:r>
+    </w:p>
+    <w:p/>
+    <w:p/>
     <w:p/>
     <w:p/>
     <w:p>
@@ -1964,220 +2132,20 @@
           <w:szCs w:val="36"/>
         </w:rPr>
       </w:pPr>
-      <w:bookmarkStart w:id="1" w:name="__RefHeading___Toc465957081"/>
-      <w:bookmarkStart w:id="2" w:name="_Toc132929757"/>
-      <w:bookmarkStart w:id="3" w:name="_Toc132981863"/>
-      <w:bookmarkEnd w:id="1"/>
+      <w:bookmarkStart w:id="16" w:name="__RefHeading___Toc465957087"/>
+      <w:bookmarkStart w:id="17" w:name="_Toc132929761"/>
+      <w:bookmarkStart w:id="18" w:name="_Toc132981868"/>
+      <w:bookmarkEnd w:id="16"/>
       <w:r>
         <w:rPr>
           <w:sz w:val="36"/>
           <w:szCs w:val="36"/>
         </w:rPr>
         <w:lastRenderedPageBreak/>
-        <w:t>Introducción</w:t>
-      </w:r>
-      <w:bookmarkEnd w:id="2"/>
-      <w:bookmarkEnd w:id="3"/>
-    </w:p>
-    <w:p>
-      <w:pPr>
-        <w:pStyle w:val="Ttulo2"/>
-        <w:keepLines w:val="0"/>
-        <w:numPr>
-          <w:ilvl w:val="1"/>
-          <w:numId w:val="7"/>
-        </w:numPr>
-        <w:suppressAutoHyphens/>
-        <w:spacing w:before="240" w:after="240"/>
-        <w:rPr>
-          <w:sz w:val="28"/>
-          <w:szCs w:val="28"/>
-        </w:rPr>
-      </w:pPr>
-      <w:bookmarkStart w:id="4" w:name="__RefHeading___Toc465957082"/>
-      <w:bookmarkStart w:id="5" w:name="_Toc132929758"/>
-      <w:bookmarkStart w:id="6" w:name="_Toc132981864"/>
-      <w:bookmarkEnd w:id="4"/>
-      <w:r>
-        <w:rPr>
-          <w:sz w:val="28"/>
-          <w:szCs w:val="28"/>
-        </w:rPr>
-        <w:t>Propósito</w:t>
-      </w:r>
-      <w:bookmarkEnd w:id="5"/>
-      <w:bookmarkEnd w:id="6"/>
-    </w:p>
-    <w:p>
-      <w:r>
-        <w:t>Especificar el requerimiento mediante el cual el usuario puede observar la información sobre la cantidad de tickets basándose en la cantidad de raciones ofrecidas por el comedor de la UNMSM en un día cualquiera</w:t>
-      </w:r>
-    </w:p>
-    <w:p>
-      <w:pPr>
-        <w:pStyle w:val="Ttulo2"/>
-        <w:keepLines w:val="0"/>
-        <w:numPr>
-          <w:ilvl w:val="1"/>
-          <w:numId w:val="7"/>
-        </w:numPr>
-        <w:suppressAutoHyphens/>
-        <w:spacing w:before="240" w:after="240"/>
-        <w:rPr>
-          <w:sz w:val="28"/>
-          <w:szCs w:val="28"/>
-        </w:rPr>
-      </w:pPr>
-      <w:bookmarkStart w:id="7" w:name="__RefHeading___Toc465957083"/>
-      <w:bookmarkStart w:id="8" w:name="_Toc132929759"/>
-      <w:bookmarkStart w:id="9" w:name="_Toc132981865"/>
-      <w:bookmarkEnd w:id="7"/>
-      <w:r>
-        <w:rPr>
-          <w:sz w:val="28"/>
-          <w:szCs w:val="28"/>
-        </w:rPr>
-        <w:t>Alcance</w:t>
-      </w:r>
-      <w:bookmarkEnd w:id="8"/>
-      <w:bookmarkEnd w:id="9"/>
-    </w:p>
-    <w:p>
-      <w:r>
-        <w:t>La acción mediante la cual el usuario solicita ver la información sobre el conteo de la cantidad de tickets que hay actualmente, se efectúa desde la página web a la cual se puede acceder mediante dispositivo móvil o pc</w:t>
-      </w:r>
-      <w:bookmarkStart w:id="10" w:name="__RefHeading___Toc465957084"/>
-      <w:bookmarkEnd w:id="10"/>
-      <w:r>
-        <w:t>.</w:t>
-      </w:r>
-    </w:p>
-    <w:p>
-      <w:pPr>
-        <w:pStyle w:val="Ttulo2"/>
-        <w:keepLines w:val="0"/>
-        <w:numPr>
-          <w:ilvl w:val="1"/>
-          <w:numId w:val="7"/>
-        </w:numPr>
-        <w:suppressAutoHyphens/>
-        <w:spacing w:before="240" w:after="240"/>
-        <w:rPr>
-          <w:sz w:val="28"/>
-          <w:szCs w:val="28"/>
-        </w:rPr>
-      </w:pPr>
-      <w:bookmarkStart w:id="11" w:name="_Toc132981866"/>
-      <w:r>
-        <w:rPr>
-          <w:sz w:val="28"/>
-          <w:szCs w:val="28"/>
-        </w:rPr>
-        <w:t>Referencias</w:t>
-      </w:r>
-      <w:bookmarkEnd w:id="11"/>
-    </w:p>
-    <w:p>
-      <w:pPr>
-        <w:spacing w:line="480" w:lineRule="auto"/>
-      </w:pPr>
-      <w:r>
-        <w:rPr>
-          <w:color w:val="000000"/>
-        </w:rPr>
-        <w:t>GT-CP.XLSX</w:t>
-      </w:r>
-    </w:p>
-    <w:p>
-      <w:pPr>
-        <w:spacing w:line="480" w:lineRule="auto"/>
-      </w:pPr>
-      <w:r>
-        <w:rPr>
-          <w:color w:val="000000"/>
-        </w:rPr>
-        <w:t>GT-PP.DOCX</w:t>
-      </w:r>
-    </w:p>
-    <w:p>
-      <w:pPr>
-        <w:pStyle w:val="Ttulo2"/>
-        <w:keepLines w:val="0"/>
-        <w:numPr>
-          <w:ilvl w:val="1"/>
-          <w:numId w:val="7"/>
-        </w:numPr>
-        <w:suppressAutoHyphens/>
-        <w:spacing w:before="240" w:after="240"/>
-        <w:rPr>
-          <w:sz w:val="28"/>
-          <w:szCs w:val="28"/>
-        </w:rPr>
-      </w:pPr>
-      <w:bookmarkStart w:id="12" w:name="__RefHeading___Toc465957085"/>
-      <w:bookmarkStart w:id="13" w:name="__RefHeading___Toc465957086"/>
-      <w:bookmarkStart w:id="14" w:name="_Toc132929760"/>
-      <w:bookmarkStart w:id="15" w:name="_Toc132981867"/>
-      <w:bookmarkEnd w:id="12"/>
-      <w:r>
-        <w:rPr>
-          <w:sz w:val="28"/>
-          <w:szCs w:val="28"/>
-        </w:rPr>
-        <w:t>Resumen</w:t>
-      </w:r>
-      <w:bookmarkEnd w:id="13"/>
-      <w:bookmarkEnd w:id="14"/>
-      <w:bookmarkEnd w:id="15"/>
-    </w:p>
-    <w:p>
-      <w:r>
-        <w:t xml:space="preserve">El usuario selecciona la opción de ver la cantidad de tickets en un día cualquiera, este proceso </w:t>
-      </w:r>
-      <w:r>
-        <w:t xml:space="preserve">en el sistema </w:t>
-      </w:r>
-      <w:bookmarkStart w:id="16" w:name="_GoBack"/>
-      <w:bookmarkEnd w:id="16"/>
-      <w:r>
-        <w:t>genera un query a la base de datos, la cual muestra la información pertinente a la página web.</w:t>
-      </w:r>
-    </w:p>
-    <w:p/>
-    <w:p/>
-    <w:p/>
-    <w:p/>
-    <w:p>
-      <w:pPr>
-        <w:pStyle w:val="Ttulo1"/>
-        <w:keepLines w:val="0"/>
-        <w:pageBreakBefore/>
-        <w:numPr>
-          <w:ilvl w:val="0"/>
-          <w:numId w:val="7"/>
-        </w:numPr>
-        <w:suppressAutoHyphens/>
-        <w:spacing w:before="360" w:after="360"/>
-        <w:jc w:val="center"/>
-        <w:rPr>
-          <w:sz w:val="36"/>
-          <w:szCs w:val="36"/>
-        </w:rPr>
-      </w:pPr>
-      <w:bookmarkStart w:id="17" w:name="__RefHeading___Toc465957087"/>
-      <w:bookmarkStart w:id="18" w:name="_Toc132929761"/>
-      <w:bookmarkStart w:id="19" w:name="_Toc132981868"/>
+        <w:t>Descripción General</w:t>
+      </w:r>
       <w:bookmarkEnd w:id="17"/>
-      <w:r>
-        <w:rPr>
-          <w:sz w:val="36"/>
-          <w:szCs w:val="36"/>
-        </w:rPr>
-        <w:lastRenderedPageBreak/>
-        <w:t>Descripción General</w:t>
-      </w:r>
       <w:bookmarkEnd w:id="18"/>
-      <w:bookmarkEnd w:id="19"/>
     </w:p>
     <w:p>
       <w:pPr>
@@ -2195,10 +2163,10 @@
           <w:szCs w:val="28"/>
         </w:rPr>
       </w:pPr>
-      <w:bookmarkStart w:id="20" w:name="__RefHeading___Toc465957088"/>
-      <w:bookmarkStart w:id="21" w:name="_Toc132929762"/>
-      <w:bookmarkStart w:id="22" w:name="_Toc132981869"/>
-      <w:bookmarkEnd w:id="20"/>
+      <w:bookmarkStart w:id="19" w:name="__RefHeading___Toc465957088"/>
+      <w:bookmarkStart w:id="20" w:name="_Toc132929762"/>
+      <w:bookmarkStart w:id="21" w:name="_Toc132981869"/>
+      <w:bookmarkEnd w:id="19"/>
       <w:r>
         <w:rPr>
           <w:sz w:val="28"/>
@@ -2206,20 +2174,16 @@
         </w:rPr>
         <w:t>Diagrama de Casos de Usos</w:t>
       </w:r>
+      <w:bookmarkEnd w:id="20"/>
       <w:bookmarkEnd w:id="21"/>
-      <w:bookmarkEnd w:id="22"/>
     </w:p>
     <w:p>
       <w:pPr>
         <w:jc w:val="center"/>
-        <w:rPr>
-          <w:lang w:eastAsia="es-PE"/>
-        </w:rPr>
       </w:pPr>
       <w:r>
         <w:rPr>
           <w:noProof/>
-          <w:lang w:eastAsia="es-PE"/>
         </w:rPr>
         <w:drawing>
           <wp:inline distT="0" distB="0" distL="0" distR="0" wp14:anchorId="6119DD57" wp14:editId="57FC6DCF">
@@ -2313,10 +2277,10 @@
           <w:szCs w:val="28"/>
         </w:rPr>
       </w:pPr>
-      <w:bookmarkStart w:id="23" w:name="__RefHeading___Toc465957089"/>
-      <w:bookmarkStart w:id="24" w:name="_Toc132929763"/>
-      <w:bookmarkStart w:id="25" w:name="_Toc132981870"/>
-      <w:bookmarkEnd w:id="23"/>
+      <w:bookmarkStart w:id="22" w:name="__RefHeading___Toc465957089"/>
+      <w:bookmarkStart w:id="23" w:name="_Toc132929763"/>
+      <w:bookmarkStart w:id="24" w:name="_Toc132981870"/>
+      <w:bookmarkEnd w:id="22"/>
       <w:r>
         <w:rPr>
           <w:sz w:val="28"/>
@@ -2324,8 +2288,8 @@
         </w:rPr>
         <w:t>Descripción</w:t>
       </w:r>
+      <w:bookmarkEnd w:id="23"/>
       <w:bookmarkEnd w:id="24"/>
-      <w:bookmarkEnd w:id="25"/>
     </w:p>
     <w:p>
       <w:r>
@@ -2348,10 +2312,10 @@
           <w:szCs w:val="28"/>
         </w:rPr>
       </w:pPr>
-      <w:bookmarkStart w:id="26" w:name="__RefHeading___Toc465957090"/>
-      <w:bookmarkStart w:id="27" w:name="_Toc132929764"/>
-      <w:bookmarkStart w:id="28" w:name="_Toc132981871"/>
-      <w:bookmarkEnd w:id="26"/>
+      <w:bookmarkStart w:id="25" w:name="__RefHeading___Toc465957090"/>
+      <w:bookmarkStart w:id="26" w:name="_Toc132929764"/>
+      <w:bookmarkStart w:id="27" w:name="_Toc132981871"/>
+      <w:bookmarkEnd w:id="25"/>
       <w:r>
         <w:rPr>
           <w:sz w:val="28"/>
@@ -2359,8 +2323,8 @@
         </w:rPr>
         <w:t>Actores</w:t>
       </w:r>
+      <w:bookmarkEnd w:id="26"/>
       <w:bookmarkEnd w:id="27"/>
-      <w:bookmarkEnd w:id="28"/>
     </w:p>
     <w:p>
       <w:pPr>
@@ -2405,10 +2369,10 @@
           <w:szCs w:val="28"/>
         </w:rPr>
       </w:pPr>
-      <w:bookmarkStart w:id="29" w:name="__RefHeading___Toc465957091"/>
-      <w:bookmarkStart w:id="30" w:name="_Toc132929765"/>
-      <w:bookmarkStart w:id="31" w:name="_Toc132981872"/>
-      <w:bookmarkEnd w:id="29"/>
+      <w:bookmarkStart w:id="28" w:name="__RefHeading___Toc465957091"/>
+      <w:bookmarkStart w:id="29" w:name="_Toc132929765"/>
+      <w:bookmarkStart w:id="30" w:name="_Toc132981872"/>
+      <w:bookmarkEnd w:id="28"/>
       <w:r>
         <w:rPr>
           <w:sz w:val="28"/>
@@ -2416,8 +2380,8 @@
         </w:rPr>
         <w:t>Precondiciones</w:t>
       </w:r>
+      <w:bookmarkEnd w:id="29"/>
       <w:bookmarkEnd w:id="30"/>
-      <w:bookmarkEnd w:id="31"/>
     </w:p>
     <w:p>
       <w:r>
@@ -2440,10 +2404,10 @@
           <w:szCs w:val="28"/>
         </w:rPr>
       </w:pPr>
-      <w:bookmarkStart w:id="32" w:name="__RefHeading___Toc465957092"/>
-      <w:bookmarkStart w:id="33" w:name="_Toc132929766"/>
-      <w:bookmarkStart w:id="34" w:name="_Toc132981873"/>
-      <w:bookmarkEnd w:id="32"/>
+      <w:bookmarkStart w:id="31" w:name="__RefHeading___Toc465957092"/>
+      <w:bookmarkStart w:id="32" w:name="_Toc132929766"/>
+      <w:bookmarkStart w:id="33" w:name="_Toc132981873"/>
+      <w:bookmarkEnd w:id="31"/>
       <w:r>
         <w:rPr>
           <w:sz w:val="28"/>
@@ -2451,8 +2415,8 @@
         </w:rPr>
         <w:t>Post Condiciones</w:t>
       </w:r>
+      <w:bookmarkEnd w:id="32"/>
       <w:bookmarkEnd w:id="33"/>
-      <w:bookmarkEnd w:id="34"/>
     </w:p>
     <w:p>
       <w:r>
@@ -2475,19 +2439,28 @@
           <w:szCs w:val="28"/>
         </w:rPr>
       </w:pPr>
-      <w:bookmarkStart w:id="35" w:name="__RefHeading___Toc465957093"/>
-      <w:bookmarkStart w:id="36" w:name="_Toc132929767"/>
-      <w:bookmarkStart w:id="37" w:name="_Toc132981874"/>
-      <w:bookmarkEnd w:id="35"/>
+      <w:bookmarkStart w:id="34" w:name="__RefHeading___Toc465957093"/>
+      <w:bookmarkStart w:id="35" w:name="_Toc132929767"/>
+      <w:bookmarkStart w:id="36" w:name="_Toc132981874"/>
+      <w:bookmarkEnd w:id="34"/>
       <w:r>
         <w:rPr>
           <w:sz w:val="28"/>
           <w:szCs w:val="28"/>
         </w:rPr>
-        <w:t>Flujo Básico</w:t>
-      </w:r>
+        <w:t>Fluj</w:t>
+      </w:r>
+      <w:bookmarkStart w:id="37" w:name="_GoBack"/>
+      <w:bookmarkEnd w:id="37"/>
+      <w:r>
+        <w:rPr>
+          <w:sz w:val="28"/>
+          <w:szCs w:val="28"/>
+        </w:rPr>
+        <w:t>o Básico</w:t>
+      </w:r>
+      <w:bookmarkEnd w:id="35"/>
       <w:bookmarkEnd w:id="36"/>
-      <w:bookmarkEnd w:id="37"/>
     </w:p>
     <w:p>
       <w:r>
@@ -2496,7 +2469,15 @@
     </w:p>
     <w:p>
       <w:r>
-        <w:t>2. El sistema internamente se genera una query.</w:t>
+        <w:t xml:space="preserve">2. El sistema internamente se genera una </w:t>
+      </w:r>
+      <w:proofErr w:type="spellStart"/>
+      <w:r>
+        <w:t>query</w:t>
+      </w:r>
+      <w:proofErr w:type="spellEnd"/>
+      <w:r>
+        <w:t>.</w:t>
       </w:r>
     </w:p>
     <w:p>
@@ -2521,12 +2502,20 @@
         <w:suppressAutoHyphens/>
         <w:spacing w:before="240" w:after="240"/>
         <w:ind w:left="426" w:hanging="568"/>
+        <w:rPr>
+          <w:sz w:val="28"/>
+          <w:szCs w:val="28"/>
+        </w:rPr>
       </w:pPr>
       <w:bookmarkStart w:id="38" w:name="__RefHeading___Toc465957094"/>
       <w:bookmarkStart w:id="39" w:name="_Toc132929768"/>
       <w:bookmarkStart w:id="40" w:name="_Toc132981875"/>
       <w:bookmarkEnd w:id="38"/>
       <w:r>
+        <w:rPr>
+          <w:sz w:val="28"/>
+          <w:szCs w:val="28"/>
+        </w:rPr>
         <w:t>Excepciones</w:t>
       </w:r>
       <w:bookmarkEnd w:id="39"/>
@@ -2593,7 +2582,23 @@
           <w:sz w:val="20"/>
           <w:szCs w:val="20"/>
         </w:rPr>
-        <w:t>Si al momento donde se esta visualizando la pantalla ocurriera un error que modifique la visualización de las dimensiones de pantalla se podrá refrescar para realizar la redimensión de este.</w:t>
+        <w:t xml:space="preserve">Si al momento donde se </w:t>
+      </w:r>
+      <w:proofErr w:type="spellStart"/>
+      <w:r>
+        <w:rPr>
+          <w:sz w:val="20"/>
+          <w:szCs w:val="20"/>
+        </w:rPr>
+        <w:t>esta</w:t>
+      </w:r>
+      <w:proofErr w:type="spellEnd"/>
+      <w:r>
+        <w:rPr>
+          <w:sz w:val="20"/>
+          <w:szCs w:val="20"/>
+        </w:rPr>
+        <w:t xml:space="preserve"> visualizando la pantalla ocurriera un error que modifique la visualización de las dimensiones de pantalla se podrá refrescar para realizar la redimensión de este.</w:t>
       </w:r>
     </w:p>
     <w:p>
@@ -2607,33 +2612,32 @@
         <w:suppressAutoHyphens/>
         <w:spacing w:before="240" w:after="240"/>
         <w:ind w:left="426" w:hanging="568"/>
+        <w:rPr>
+          <w:sz w:val="28"/>
+          <w:szCs w:val="28"/>
+        </w:rPr>
       </w:pPr>
       <w:bookmarkStart w:id="41" w:name="__RefHeading___Toc465957095"/>
       <w:bookmarkStart w:id="42" w:name="_Toc132929769"/>
       <w:bookmarkStart w:id="43" w:name="_Toc132981876"/>
       <w:bookmarkEnd w:id="41"/>
       <w:r>
+        <w:rPr>
+          <w:sz w:val="28"/>
+          <w:szCs w:val="28"/>
+        </w:rPr>
         <w:t>Prototipo visual</w:t>
       </w:r>
       <w:bookmarkEnd w:id="42"/>
       <w:bookmarkEnd w:id="43"/>
     </w:p>
     <w:p>
-      <w:pPr>
-        <w:jc w:val="center"/>
-        <w:rPr>
-          <w:lang w:eastAsia="es-PE"/>
-        </w:rPr>
-      </w:pPr>
-      <w:r>
-        <w:rPr>
-          <w:lang w:eastAsia="es-PE"/>
-        </w:rPr>
+      <w:r>
         <w:drawing>
-          <wp:inline distT="0" distB="0" distL="0" distR="0" wp14:anchorId="17A0F1CE" wp14:editId="095029FE">
-            <wp:extent cx="5400040" cy="3115945"/>
-            <wp:effectExtent l="0" t="0" r="0" b="8255"/>
-            <wp:docPr id="1" name="Imagen 1" descr="Interfaz de usuario gráfica, Texto, Aplicación, Chat o mensaje de texto, Sitio web&#10;&#10;Descripción generada automáticamente"/>
+          <wp:inline distT="0" distB="0" distL="0" distR="0" wp14:anchorId="159D9A78" wp14:editId="76392A8E">
+            <wp:extent cx="5400040" cy="3296285"/>
+            <wp:effectExtent l="0" t="0" r="0" b="0"/>
+            <wp:docPr id="1" name="Imagen 1" descr="Interfaz de usuario gráfica, Sitio web&#10;&#10;Descripción generada automáticamente"/>
             <wp:cNvGraphicFramePr>
               <a:graphicFrameLocks xmlns:a="http://schemas.openxmlformats.org/drawingml/2006/main" noChangeAspect="1"/>
             </wp:cNvGraphicFramePr>
@@ -2653,7 +2657,7 @@
                   <pic:spPr>
                     <a:xfrm>
                       <a:off x="0" y="0"/>
-                      <a:ext cx="5400040" cy="3115945"/>
+                      <a:ext cx="5400040" cy="3296285"/>
                     </a:xfrm>
                     <a:prstGeom prst="rect">
                       <a:avLst/>
@@ -2672,8 +2676,13 @@
       </w:pPr>
       <w:bookmarkStart w:id="44" w:name="__RefHeading___Toc465957096"/>
       <w:bookmarkEnd w:id="44"/>
-      <w:r>
-        <w:t>Fig 2. Prototipo de visualización requisito 01</w:t>
+      <w:proofErr w:type="spellStart"/>
+      <w:r>
+        <w:t>Fig</w:t>
+      </w:r>
+      <w:proofErr w:type="spellEnd"/>
+      <w:r>
+        <w:t xml:space="preserve"> 2. Prototipo de visualización requisito 01</w:t>
       </w:r>
     </w:p>
     <w:p>
@@ -2702,114 +2711,17 @@
       </w:r>
     </w:p>
     <w:p>
-      <w:pPr>
-        <w:rPr>
-          <w:sz w:val="22"/>
-          <w:szCs w:val="22"/>
-        </w:rPr>
-      </w:pPr>
       <w:hyperlink r:id="rId9" w:history="1">
         <w:r>
           <w:rPr>
             <w:rStyle w:val="Hipervnculo"/>
-            <w:sz w:val="22"/>
-            <w:szCs w:val="22"/>
-          </w:rPr>
-          <w:t>https://www.figma.com/file/bf8en9YfLE4LliuSePlWmI/Untitled?node-id=0%3A1&amp;t=rBrDV2dGFkOW6UCV-1</w:t>
+          </w:rPr>
+          <w:t>https://www.figma.com/file/PRYLkXXUctnGLITN5TFa1R/Figma-Gestion?node-id=0%3A1&amp;t=Nsmrg86WXmxRmaaZ-1</w:t>
         </w:r>
       </w:hyperlink>
     </w:p>
-    <w:p>
-      <w:r>
-        <w:lastRenderedPageBreak/>
-        <w:drawing>
-          <wp:inline distT="0" distB="0" distL="0" distR="0" wp14:anchorId="24712AF8" wp14:editId="42625870">
-            <wp:extent cx="5400040" cy="3195320"/>
-            <wp:effectExtent l="0" t="0" r="0" b="5080"/>
-            <wp:docPr id="6" name="Imagen 6" descr="Interfaz de usuario gráfica, Aplicación, Sitio web&#10;&#10;Descripción generada automáticamente"/>
-            <wp:cNvGraphicFramePr>
-              <a:graphicFrameLocks xmlns:a="http://schemas.openxmlformats.org/drawingml/2006/main" noChangeAspect="1"/>
-            </wp:cNvGraphicFramePr>
-            <a:graphic xmlns:a="http://schemas.openxmlformats.org/drawingml/2006/main">
-              <a:graphicData uri="http://schemas.openxmlformats.org/drawingml/2006/picture">
-                <pic:pic xmlns:pic="http://schemas.openxmlformats.org/drawingml/2006/picture">
-                  <pic:nvPicPr>
-                    <pic:cNvPr id="1" name=""/>
-                    <pic:cNvPicPr/>
-                  </pic:nvPicPr>
-                  <pic:blipFill>
-                    <a:blip r:embed="rId10"/>
-                    <a:stretch>
-                      <a:fillRect/>
-                    </a:stretch>
-                  </pic:blipFill>
-                  <pic:spPr>
-                    <a:xfrm>
-                      <a:off x="0" y="0"/>
-                      <a:ext cx="5400040" cy="3195320"/>
-                    </a:xfrm>
-                    <a:prstGeom prst="rect">
-                      <a:avLst/>
-                    </a:prstGeom>
-                  </pic:spPr>
-                </pic:pic>
-              </a:graphicData>
-            </a:graphic>
-          </wp:inline>
-        </w:drawing>
-      </w:r>
-    </w:p>
-    <w:p>
-      <w:pPr>
-        <w:jc w:val="center"/>
-      </w:pPr>
-      <w:r>
-        <w:t xml:space="preserve">Fig </w:t>
-      </w:r>
-      <w:r>
-        <w:t>3</w:t>
-      </w:r>
-      <w:r>
-        <w:t>. Prototipo de visualización requisito 01</w:t>
-      </w:r>
-    </w:p>
-    <w:p>
-      <w:pPr>
-        <w:spacing w:line="480" w:lineRule="auto"/>
-        <w:jc w:val="left"/>
-        <w:rPr>
-          <w:sz w:val="22"/>
-          <w:szCs w:val="22"/>
-        </w:rPr>
-      </w:pPr>
-      <w:r>
-        <w:rPr>
-          <w:i/>
-          <w:sz w:val="22"/>
-          <w:szCs w:val="22"/>
-        </w:rPr>
-        <w:t>Nota.</w:t>
-      </w:r>
-      <w:r>
-        <w:rPr>
-          <w:sz w:val="22"/>
-          <w:szCs w:val="22"/>
-        </w:rPr>
-        <w:t xml:space="preserve"> Elaboración propia.</w:t>
-      </w:r>
-    </w:p>
-    <w:p>
-      <w:hyperlink r:id="rId11" w:history="1">
-        <w:r>
-          <w:rPr>
-            <w:rStyle w:val="Hipervnculo"/>
-          </w:rPr>
-          <w:t>https://www.figma.com/file/bf8en9YfLE4LliuSePlWmI/Untitled?node-id=0%3A1&amp;t=rBrDV2dGFkOW6UCV-1</w:t>
-        </w:r>
-      </w:hyperlink>
-    </w:p>
     <w:sectPr>
-      <w:footerReference w:type="default" r:id="rId12"/>
+      <w:footerReference w:type="default" r:id="rId10"/>
       <w:pgSz w:w="11906" w:h="16838"/>
       <w:pgMar w:top="1418" w:right="1701" w:bottom="1418" w:left="1701" w:header="720" w:footer="709" w:gutter="0"/>
       <w:pgNumType w:start="1"/>
@@ -3039,7 +2951,7 @@
   <w:abstractNum w:abstractNumId="0" w15:restartNumberingAfterBreak="0">
     <w:nsid w:val="00000001"/>
     <w:multiLevelType w:val="multilevel"/>
-    <w:tmpl w:val="3B48A486"/>
+    <w:tmpl w:val="27C87BE2"/>
     <w:lvl w:ilvl="0">
       <w:start w:val="1"/>
       <w:numFmt w:val="decimal"/>
@@ -3068,7 +2980,7 @@
         <w:noProof w:val="0"/>
         <w:snapToGrid w:val="0"/>
         <w:vanish w:val="0"/>
-        <w:color w:val="000000"/>
+        <w:color w:val="auto"/>
         <w:spacing w:val="0"/>
         <w:w w:val="0"/>
         <w:kern w:val="0"/>
@@ -3263,6 +3175,155 @@
     </w:lvl>
   </w:abstractNum>
   <w:abstractNum w:abstractNumId="3" w15:restartNumberingAfterBreak="0">
+    <w:nsid w:val="13AA1D4A"/>
+    <w:multiLevelType w:val="multilevel"/>
+    <w:tmpl w:val="B16AD06C"/>
+    <w:lvl w:ilvl="0">
+      <w:start w:val="2"/>
+      <w:numFmt w:val="decimal"/>
+      <w:lvlText w:val="%1"/>
+      <w:lvlJc w:val="left"/>
+      <w:pPr>
+        <w:ind w:left="360" w:hanging="360"/>
+      </w:pPr>
+      <w:rPr>
+        <w:rFonts w:ascii="Times New Roman" w:hAnsi="Times New Roman" w:hint="default"/>
+        <w:b/>
+        <w:color w:val="0000FF"/>
+        <w:sz w:val="20"/>
+        <w:u w:val="single"/>
+      </w:rPr>
+    </w:lvl>
+    <w:lvl w:ilvl="1">
+      <w:start w:val="8"/>
+      <w:numFmt w:val="decimal"/>
+      <w:lvlText w:val="%1.%2"/>
+      <w:lvlJc w:val="left"/>
+      <w:pPr>
+        <w:ind w:left="720" w:hanging="720"/>
+      </w:pPr>
+      <w:rPr>
+        <w:rFonts w:ascii="Times New Roman" w:hAnsi="Times New Roman" w:hint="default"/>
+        <w:b/>
+        <w:color w:val="0000FF"/>
+        <w:sz w:val="20"/>
+        <w:u w:val="single"/>
+      </w:rPr>
+    </w:lvl>
+    <w:lvl w:ilvl="2">
+      <w:start w:val="1"/>
+      <w:numFmt w:val="decimal"/>
+      <w:lvlText w:val="%1.%2.%3"/>
+      <w:lvlJc w:val="left"/>
+      <w:pPr>
+        <w:ind w:left="720" w:hanging="720"/>
+      </w:pPr>
+      <w:rPr>
+        <w:rFonts w:ascii="Times New Roman" w:hAnsi="Times New Roman" w:hint="default"/>
+        <w:b/>
+        <w:color w:val="0000FF"/>
+        <w:sz w:val="20"/>
+        <w:u w:val="single"/>
+      </w:rPr>
+    </w:lvl>
+    <w:lvl w:ilvl="3">
+      <w:start w:val="1"/>
+      <w:numFmt w:val="decimal"/>
+      <w:lvlText w:val="%1.%2.%3.%4"/>
+      <w:lvlJc w:val="left"/>
+      <w:pPr>
+        <w:ind w:left="1080" w:hanging="1080"/>
+      </w:pPr>
+      <w:rPr>
+        <w:rFonts w:ascii="Times New Roman" w:hAnsi="Times New Roman" w:hint="default"/>
+        <w:b/>
+        <w:color w:val="0000FF"/>
+        <w:sz w:val="20"/>
+        <w:u w:val="single"/>
+      </w:rPr>
+    </w:lvl>
+    <w:lvl w:ilvl="4">
+      <w:start w:val="1"/>
+      <w:numFmt w:val="decimal"/>
+      <w:lvlText w:val="%1.%2.%3.%4.%5"/>
+      <w:lvlJc w:val="left"/>
+      <w:pPr>
+        <w:ind w:left="1440" w:hanging="1440"/>
+      </w:pPr>
+      <w:rPr>
+        <w:rFonts w:ascii="Times New Roman" w:hAnsi="Times New Roman" w:hint="default"/>
+        <w:b/>
+        <w:color w:val="0000FF"/>
+        <w:sz w:val="20"/>
+        <w:u w:val="single"/>
+      </w:rPr>
+    </w:lvl>
+    <w:lvl w:ilvl="5">
+      <w:start w:val="1"/>
+      <w:numFmt w:val="decimal"/>
+      <w:lvlText w:val="%1.%2.%3.%4.%5.%6"/>
+      <w:lvlJc w:val="left"/>
+      <w:pPr>
+        <w:ind w:left="1800" w:hanging="1800"/>
+      </w:pPr>
+      <w:rPr>
+        <w:rFonts w:ascii="Times New Roman" w:hAnsi="Times New Roman" w:hint="default"/>
+        <w:b/>
+        <w:color w:val="0000FF"/>
+        <w:sz w:val="20"/>
+        <w:u w:val="single"/>
+      </w:rPr>
+    </w:lvl>
+    <w:lvl w:ilvl="6">
+      <w:start w:val="1"/>
+      <w:numFmt w:val="decimal"/>
+      <w:lvlText w:val="%1.%2.%3.%4.%5.%6.%7"/>
+      <w:lvlJc w:val="left"/>
+      <w:pPr>
+        <w:ind w:left="1800" w:hanging="1800"/>
+      </w:pPr>
+      <w:rPr>
+        <w:rFonts w:ascii="Times New Roman" w:hAnsi="Times New Roman" w:hint="default"/>
+        <w:b/>
+        <w:color w:val="0000FF"/>
+        <w:sz w:val="20"/>
+        <w:u w:val="single"/>
+      </w:rPr>
+    </w:lvl>
+    <w:lvl w:ilvl="7">
+      <w:start w:val="1"/>
+      <w:numFmt w:val="decimal"/>
+      <w:lvlText w:val="%1.%2.%3.%4.%5.%6.%7.%8"/>
+      <w:lvlJc w:val="left"/>
+      <w:pPr>
+        <w:ind w:left="2160" w:hanging="2160"/>
+      </w:pPr>
+      <w:rPr>
+        <w:rFonts w:ascii="Times New Roman" w:hAnsi="Times New Roman" w:hint="default"/>
+        <w:b/>
+        <w:color w:val="0000FF"/>
+        <w:sz w:val="20"/>
+        <w:u w:val="single"/>
+      </w:rPr>
+    </w:lvl>
+    <w:lvl w:ilvl="8">
+      <w:start w:val="1"/>
+      <w:numFmt w:val="decimal"/>
+      <w:lvlText w:val="%1.%2.%3.%4.%5.%6.%7.%8.%9"/>
+      <w:lvlJc w:val="left"/>
+      <w:pPr>
+        <w:ind w:left="2520" w:hanging="2520"/>
+      </w:pPr>
+      <w:rPr>
+        <w:rFonts w:ascii="Times New Roman" w:hAnsi="Times New Roman" w:hint="default"/>
+        <w:b/>
+        <w:color w:val="0000FF"/>
+        <w:sz w:val="20"/>
+        <w:u w:val="single"/>
+      </w:rPr>
+    </w:lvl>
+  </w:abstractNum>
+  <w:abstractNum w:abstractNumId="4" w15:restartNumberingAfterBreak="0">
     <w:nsid w:val="144C5802"/>
     <w:multiLevelType w:val="multilevel"/>
     <w:tmpl w:val="154AF72A"/>
@@ -3384,7 +3445,7 @@
       </w:rPr>
     </w:lvl>
   </w:abstractNum>
-  <w:abstractNum w:abstractNumId="4" w15:restartNumberingAfterBreak="0">
+  <w:abstractNum w:abstractNumId="5" w15:restartNumberingAfterBreak="0">
     <w:nsid w:val="192E2443"/>
     <w:multiLevelType w:val="multilevel"/>
     <w:tmpl w:val="9628E7C2"/>
@@ -3497,7 +3558,7 @@
       </w:rPr>
     </w:lvl>
   </w:abstractNum>
-  <w:abstractNum w:abstractNumId="5" w15:restartNumberingAfterBreak="0">
+  <w:abstractNum w:abstractNumId="6" w15:restartNumberingAfterBreak="0">
     <w:nsid w:val="53E94A52"/>
     <w:multiLevelType w:val="multilevel"/>
     <w:tmpl w:val="F0ACA472"/>
@@ -3610,7 +3671,7 @@
       </w:rPr>
     </w:lvl>
   </w:abstractNum>
-  <w:abstractNum w:abstractNumId="6" w15:restartNumberingAfterBreak="0">
+  <w:abstractNum w:abstractNumId="7" w15:restartNumberingAfterBreak="0">
     <w:nsid w:val="612B7058"/>
     <w:multiLevelType w:val="multilevel"/>
     <w:tmpl w:val="56C2D9B0"/>
@@ -3723,7 +3784,7 @@
       </w:rPr>
     </w:lvl>
   </w:abstractNum>
-  <w:abstractNum w:abstractNumId="7" w15:restartNumberingAfterBreak="0">
+  <w:abstractNum w:abstractNumId="8" w15:restartNumberingAfterBreak="0">
     <w:nsid w:val="694F3ABC"/>
     <w:multiLevelType w:val="multilevel"/>
     <w:tmpl w:val="167E6282"/>
@@ -3813,7 +3874,7 @@
       </w:pPr>
     </w:lvl>
   </w:abstractNum>
-  <w:abstractNum w:abstractNumId="8" w15:restartNumberingAfterBreak="0">
+  <w:abstractNum w:abstractNumId="9" w15:restartNumberingAfterBreak="0">
     <w:nsid w:val="70D901F5"/>
     <w:multiLevelType w:val="multilevel"/>
     <w:tmpl w:val="6360D9AC"/>
@@ -3928,22 +3989,22 @@
     </w:lvl>
   </w:abstractNum>
   <w:num w:numId="1">
+    <w:abstractNumId w:val="6"/>
+  </w:num>
+  <w:num w:numId="2">
     <w:abstractNumId w:val="5"/>
   </w:num>
-  <w:num w:numId="2">
+  <w:num w:numId="3">
+    <w:abstractNumId w:val="7"/>
+  </w:num>
+  <w:num w:numId="4">
+    <w:abstractNumId w:val="9"/>
+  </w:num>
+  <w:num w:numId="5">
     <w:abstractNumId w:val="4"/>
   </w:num>
-  <w:num w:numId="3">
-    <w:abstractNumId w:val="6"/>
-  </w:num>
-  <w:num w:numId="4">
+  <w:num w:numId="6">
     <w:abstractNumId w:val="8"/>
-  </w:num>
-  <w:num w:numId="5">
-    <w:abstractNumId w:val="3"/>
-  </w:num>
-  <w:num w:numId="6">
-    <w:abstractNumId w:val="7"/>
   </w:num>
   <w:num w:numId="7">
     <w:abstractNumId w:val="0"/>
@@ -3953,6 +4014,9 @@
   </w:num>
   <w:num w:numId="9">
     <w:abstractNumId w:val="2"/>
+  </w:num>
+  <w:num w:numId="10">
+    <w:abstractNumId w:val="3"/>
   </w:num>
 </w:numbering>
 </file>
@@ -4550,12 +4614,6 @@
     <w:tblPr>
       <w:tblStyleRowBandSize w:val="1"/>
       <w:tblStyleColBandSize w:val="1"/>
-      <w:tblCellMar>
-        <w:top w:w="0" w:type="dxa"/>
-        <w:left w:w="0" w:type="dxa"/>
-        <w:bottom w:w="0" w:type="dxa"/>
-        <w:right w:w="0" w:type="dxa"/>
-      </w:tblCellMar>
     </w:tblPr>
   </w:style>
   <w:style w:type="paragraph" w:styleId="Encabezado">
@@ -4732,6 +4790,18 @@
     <w:rPr>
       <w:color w:val="605E5C"/>
       <w:shd w:val="clear" w:color="auto" w:fill="E1DFDD"/>
+    </w:rPr>
+  </w:style>
+  <w:style w:type="character" w:styleId="Hipervnculovisitado">
+    <w:name w:val="FollowedHyperlink"/>
+    <w:basedOn w:val="Fuentedeprrafopredeter"/>
+    <w:uiPriority w:val="99"/>
+    <w:semiHidden/>
+    <w:unhideWhenUsed/>
+    <w:rsid w:val="008F22C2"/>
+    <w:rPr>
+      <w:color w:val="800080" w:themeColor="followedHyperlink"/>
+      <w:u w:val="single"/>
     </w:rPr>
   </w:style>
 </w:styles>

</xml_diff>